<commit_message>
fix: date bug from EditCliente.vue
</commit_message>
<xml_diff>
--- a/Presentacion y memorias/Falta por hacer.docx
+++ b/Presentacion y memorias/Falta por hacer.docx
@@ -1,6 +1,6 @@
 
 <file path=word/document.xml><?xml version="1.0" encoding="utf-8"?>
-<w:document xmlns:wpc="http://schemas.microsoft.com/office/word/2010/wordprocessingCanvas" xmlns:cx="http://schemas.microsoft.com/office/drawing/2014/chartex" xmlns:cx1="http://schemas.microsoft.com/office/drawing/2015/9/8/chartex" xmlns:cx2="http://schemas.microsoft.com/office/drawing/2015/10/21/chartex" xmlns:cx3="http://schemas.microsoft.com/office/drawing/2016/5/9/chartex" xmlns:cx4="http://schemas.microsoft.com/office/drawing/2016/5/10/chartex" xmlns:cx5="http://schemas.microsoft.com/office/drawing/2016/5/11/chartex" xmlns:cx6="http://schemas.microsoft.com/office/drawing/2016/5/12/chartex" xmlns:cx7="http://schemas.microsoft.com/office/drawing/2016/5/13/chartex" xmlns:cx8="http://schemas.microsoft.com/office/drawing/2016/5/14/chartex" xmlns:mc="http://schemas.openxmlformats.org/markup-compatibility/2006" xmlns:aink="http://schemas.microsoft.com/office/drawing/2016/ink" xmlns:am3d="http://schemas.microsoft.com/office/drawing/2017/model3d" xmlns:o="urn:schemas-microsoft-com:office:office" xmlns:oel="http://schemas.microsoft.com/office/2019/extlst" xmlns:r="http://schemas.openxmlformats.org/officeDocument/2006/relationships" xmlns:m="http://schemas.openxmlformats.org/officeDocument/2006/math" xmlns:v="urn:schemas-microsoft-com:vml" xmlns:wp14="http://schemas.microsoft.com/office/word/2010/wordprocessingDrawing" xmlns:wp="http://schemas.openxmlformats.org/drawingml/2006/wordprocessingDrawing" xmlns:w10="urn:schemas-microsoft-com:office:word" xmlns:w="http://schemas.openxmlformats.org/wordprocessingml/2006/main" xmlns:w14="http://schemas.microsoft.com/office/word/2010/wordml" xmlns:w15="http://schemas.microsoft.com/office/word/2012/wordml" xmlns:w16cex="http://schemas.microsoft.com/office/word/2018/wordml/cex" xmlns:w16cid="http://schemas.microsoft.com/office/word/2016/wordml/cid" xmlns:w16="http://schemas.microsoft.com/office/word/2018/wordml" xmlns:w16du="http://schemas.microsoft.com/office/word/2023/wordml/word16du" xmlns:w16sdtdh="http://schemas.microsoft.com/office/word/2020/wordml/sdtdatahash" xmlns:w16se="http://schemas.microsoft.com/office/word/2015/wordml/symex" xmlns:wpg="http://schemas.microsoft.com/office/word/2010/wordprocessingGroup" xmlns:wpi="http://schemas.microsoft.com/office/word/2010/wordprocessingInk" xmlns:wne="http://schemas.microsoft.com/office/word/2006/wordml" xmlns:wps="http://schemas.microsoft.com/office/word/2010/wordprocessingShape" mc:Ignorable="w14 w15 w16se w16cid w16 w16cex w16sdtdh wp14">
+<w:document xmlns:wpc="http://schemas.microsoft.com/office/word/2010/wordprocessingCanvas" xmlns:cx="http://schemas.microsoft.com/office/drawing/2014/chartex" xmlns:cx1="http://schemas.microsoft.com/office/drawing/2015/9/8/chartex" xmlns:cx2="http://schemas.microsoft.com/office/drawing/2015/10/21/chartex" xmlns:cx3="http://schemas.microsoft.com/office/drawing/2016/5/9/chartex" xmlns:cx4="http://schemas.microsoft.com/office/drawing/2016/5/10/chartex" xmlns:cx5="http://schemas.microsoft.com/office/drawing/2016/5/11/chartex" xmlns:cx6="http://schemas.microsoft.com/office/drawing/2016/5/12/chartex" xmlns:cx7="http://schemas.microsoft.com/office/drawing/2016/5/13/chartex" xmlns:cx8="http://schemas.microsoft.com/office/drawing/2016/5/14/chartex" xmlns:mc="http://schemas.openxmlformats.org/markup-compatibility/2006" xmlns:aink="http://schemas.microsoft.com/office/drawing/2016/ink" xmlns:am3d="http://schemas.microsoft.com/office/drawing/2017/model3d" xmlns:o="urn:schemas-microsoft-com:office:office" xmlns:oel="http://schemas.microsoft.com/office/2019/extlst" xmlns:r="http://schemas.openxmlformats.org/officeDocument/2006/relationships" xmlns:m="http://schemas.openxmlformats.org/officeDocument/2006/math" xmlns:v="urn:schemas-microsoft-com:vml" xmlns:wp14="http://schemas.microsoft.com/office/word/2010/wordprocessingDrawing" xmlns:wp="http://schemas.openxmlformats.org/drawingml/2006/wordprocessingDrawing" xmlns:w10="urn:schemas-microsoft-com:office:word" xmlns:w="http://schemas.openxmlformats.org/wordprocessingml/2006/main" xmlns:w14="http://schemas.microsoft.com/office/word/2010/wordml" xmlns:w15="http://schemas.microsoft.com/office/word/2012/wordml" xmlns:w16cex="http://schemas.microsoft.com/office/word/2018/wordml/cex" xmlns:w16cid="http://schemas.microsoft.com/office/word/2016/wordml/cid" xmlns:w16="http://schemas.microsoft.com/office/word/2018/wordml" xmlns:w16sdtdh="http://schemas.microsoft.com/office/word/2020/wordml/sdtdatahash" xmlns:w16se="http://schemas.microsoft.com/office/word/2015/wordml/symex" xmlns:wpg="http://schemas.microsoft.com/office/word/2010/wordprocessingGroup" xmlns:wpi="http://schemas.microsoft.com/office/word/2010/wordprocessingInk" xmlns:wne="http://schemas.microsoft.com/office/word/2006/wordml" xmlns:wps="http://schemas.microsoft.com/office/word/2010/wordprocessingShape" mc:Ignorable="w14 w15 w16se w16cid w16 w16cex w16sdtdh wp14">
   <w:body>
     <w:p>
       <w:pPr>
@@ -355,26 +355,90 @@
         <w:textAlignment w:val="baseline"/>
         <w:rPr>
           <w:rFonts w:ascii="Calibri" w:eastAsia="Times New Roman" w:hAnsi="Calibri" w:cs="Calibri"/>
-          <w:color w:val="000000"/>
-          <w:kern w:val="0"/>
-          <w:sz w:val="24"/>
-          <w:szCs w:val="24"/>
-          <w:lang w:eastAsia="es-ES"/>
-          <w14:ligatures w14:val="none"/>
-        </w:rPr>
-      </w:pPr>
-      <w:r>
-        <w:rPr>
-          <w:rFonts w:ascii="Calibri" w:eastAsia="Times New Roman" w:hAnsi="Calibri" w:cs="Calibri"/>
-          <w:color w:val="000000"/>
-          <w:kern w:val="0"/>
-          <w:sz w:val="24"/>
-          <w:szCs w:val="24"/>
+          <w:strike/>
+          <w:color w:val="ED5C57"/>
+          <w:kern w:val="0"/>
+          <w:sz w:val="24"/>
+          <w:szCs w:val="24"/>
+          <w:bdr w:val="none" w:sz="0" w:space="0" w:color="auto" w:frame="1"/>
+          <w:lang w:eastAsia="es-ES"/>
+          <w14:ligatures w14:val="none"/>
+        </w:rPr>
+      </w:pPr>
+      <w:r>
+        <w:rPr>
+          <w:rFonts w:ascii="Calibri" w:eastAsia="Times New Roman" w:hAnsi="Calibri" w:cs="Calibri"/>
+          <w:strike/>
+          <w:color w:val="ED5C57"/>
+          <w:kern w:val="0"/>
+          <w:sz w:val="24"/>
+          <w:szCs w:val="24"/>
+          <w:bdr w:val="none" w:sz="0" w:space="0" w:color="auto" w:frame="1"/>
           <w:lang w:eastAsia="es-ES"/>
           <w14:ligatures w14:val="none"/>
         </w:rPr>
         <w:t>- Hacer que los formularios sean reactivos y securizarlos para que solo permitan lanzar data con los datos correctos. </w:t>
       </w:r>
+    </w:p>
+    <w:p>
+      <w:pPr>
+        <w:shd w:val="clear" w:color="auto" w:fill="FFFFFF"/>
+        <w:spacing w:after="0" w:line="240" w:lineRule="auto"/>
+        <w:textAlignment w:val="baseline"/>
+        <w:rPr>
+          <w:rFonts w:ascii="Calibri" w:eastAsia="Times New Roman" w:hAnsi="Calibri" w:cs="Calibri"/>
+          <w:strike/>
+          <w:color w:val="ED5C57"/>
+          <w:kern w:val="0"/>
+          <w:sz w:val="24"/>
+          <w:szCs w:val="24"/>
+          <w:bdr w:val="none" w:sz="0" w:space="0" w:color="auto" w:frame="1"/>
+          <w:lang w:eastAsia="es-ES"/>
+          <w14:ligatures w14:val="none"/>
+        </w:rPr>
+      </w:pPr>
+      <w:r>
+        <w:rPr>
+          <w:rFonts w:ascii="Calibri" w:eastAsia="Times New Roman" w:hAnsi="Calibri" w:cs="Calibri"/>
+          <w:strike/>
+          <w:color w:val="ED5C57"/>
+          <w:kern w:val="0"/>
+          <w:sz w:val="24"/>
+          <w:szCs w:val="24"/>
+          <w:bdr w:val="none" w:sz="0" w:space="0" w:color="auto" w:frame="1"/>
+          <w:lang w:eastAsia="es-ES"/>
+          <w14:ligatures w14:val="none"/>
+        </w:rPr>
+        <w:t>- Cambiar el formulario de añadir ingrediente. </w:t>
+      </w:r>
+    </w:p>
+    <w:p>
+      <w:pPr>
+        <w:shd w:val="clear" w:color="auto" w:fill="FFFFFF"/>
+        <w:spacing w:after="0" w:line="240" w:lineRule="auto"/>
+        <w:textAlignment w:val="baseline"/>
+        <w:rPr>
+          <w:rFonts w:ascii="Calibri" w:eastAsia="Times New Roman" w:hAnsi="Calibri" w:cs="Calibri"/>
+          <w:color w:val="000000"/>
+          <w:kern w:val="0"/>
+          <w:sz w:val="24"/>
+          <w:szCs w:val="24"/>
+          <w:lang w:eastAsia="es-ES"/>
+          <w14:ligatures w14:val="none"/>
+        </w:rPr>
+      </w:pPr>
+      <w:r>
+        <w:rPr>
+          <w:rFonts w:ascii="Calibri" w:eastAsia="Times New Roman" w:hAnsi="Calibri" w:cs="Calibri"/>
+          <w:color w:val="000000"/>
+          <w:kern w:val="0"/>
+          <w:sz w:val="24"/>
+          <w:szCs w:val="24"/>
+          <w:lang w:eastAsia="es-ES"/>
+          <w14:ligatures w14:val="none"/>
+        </w:rPr>
+        <w:t>- Añadir la posibilidad de subir ficheros al servidor para poder subir imágenes de usuario. </w:t>
+      </w:r>
       <w:r>
         <w:rPr>
           <w:rFonts w:ascii="Calibri" w:eastAsia="Times New Roman" w:hAnsi="Calibri" w:cs="Calibri"/>
@@ -396,29 +460,79 @@
         <w:textAlignment w:val="baseline"/>
         <w:rPr>
           <w:rFonts w:ascii="Calibri" w:eastAsia="Times New Roman" w:hAnsi="Calibri" w:cs="Calibri"/>
-          <w:strike/>
-          <w:color w:val="ED5C57"/>
-          <w:kern w:val="0"/>
-          <w:sz w:val="24"/>
-          <w:szCs w:val="24"/>
-          <w:bdr w:val="none" w:sz="0" w:space="0" w:color="auto" w:frame="1"/>
-          <w:lang w:eastAsia="es-ES"/>
-          <w14:ligatures w14:val="none"/>
-        </w:rPr>
-      </w:pPr>
-      <w:r>
-        <w:rPr>
-          <w:rFonts w:ascii="Calibri" w:eastAsia="Times New Roman" w:hAnsi="Calibri" w:cs="Calibri"/>
-          <w:strike/>
-          <w:color w:val="ED5C57"/>
-          <w:kern w:val="0"/>
-          <w:sz w:val="24"/>
-          <w:szCs w:val="24"/>
-          <w:bdr w:val="none" w:sz="0" w:space="0" w:color="auto" w:frame="1"/>
-          <w:lang w:eastAsia="es-ES"/>
-          <w14:ligatures w14:val="none"/>
-        </w:rPr>
-        <w:t>- Cambiar el formulario de añadir ingrediente. </w:t>
+          <w:color w:val="F5D427"/>
+          <w:kern w:val="0"/>
+          <w:sz w:val="24"/>
+          <w:szCs w:val="24"/>
+          <w:bdr w:val="none" w:sz="0" w:space="0" w:color="auto" w:frame="1"/>
+          <w:lang w:eastAsia="es-ES"/>
+          <w14:ligatures w14:val="none"/>
+        </w:rPr>
+      </w:pPr>
+      <w:r>
+        <w:rPr>
+          <w:rFonts w:ascii="Calibri" w:eastAsia="Times New Roman" w:hAnsi="Calibri" w:cs="Calibri"/>
+          <w:color w:val="F5D427"/>
+          <w:kern w:val="0"/>
+          <w:sz w:val="24"/>
+          <w:szCs w:val="24"/>
+          <w:bdr w:val="none" w:sz="0" w:space="0" w:color="auto" w:frame="1"/>
+          <w:lang w:eastAsia="es-ES"/>
+          <w14:ligatures w14:val="none"/>
+        </w:rPr>
+        <w:t>- Hacer página de settings funcional. </w:t>
+      </w:r>
+      <w:r>
+        <w:rPr>
+          <w:rFonts w:ascii="Calibri" w:eastAsia="Times New Roman" w:hAnsi="Calibri" w:cs="Calibri"/>
+          <w:color w:val="F5D427"/>
+          <w:kern w:val="0"/>
+          <w:sz w:val="24"/>
+          <w:szCs w:val="24"/>
+          <w:bdr w:val="none" w:sz="0" w:space="0" w:color="auto" w:frame="1"/>
+          <w:lang w:eastAsia="es-ES"/>
+          <w14:ligatures w14:val="none"/>
+        </w:rPr>
+        <w:t xml:space="preserve">(parcialmente </w:t>
+      </w:r>
+      <w:r>
+        <w:rPr>
+          <w:rFonts w:ascii="Calibri" w:eastAsia="Times New Roman" w:hAnsi="Calibri" w:cs="Calibri"/>
+          <w:color w:val="F5D427"/>
+          <w:kern w:val="0"/>
+          <w:sz w:val="24"/>
+          <w:szCs w:val="24"/>
+          <w:bdr w:val="none" w:sz="0" w:space="0" w:color="auto" w:frame="1"/>
+          <w:lang w:eastAsia="es-ES"/>
+          <w14:ligatures w14:val="none"/>
+        </w:rPr>
+        <w:t>terminado</w:t>
+      </w:r>
+      <w:r>
+        <w:rPr>
+          <w:rFonts w:ascii="Calibri" w:eastAsia="Times New Roman" w:hAnsi="Calibri" w:cs="Calibri"/>
+          <w:color w:val="F5D427"/>
+          <w:kern w:val="0"/>
+          <w:sz w:val="24"/>
+          <w:szCs w:val="24"/>
+          <w:bdr w:val="none" w:sz="0" w:space="0" w:color="auto" w:frame="1"/>
+          <w:lang w:eastAsia="es-ES"/>
+          <w14:ligatures w14:val="none"/>
+        </w:rPr>
+        <w:t>, falta la parte de la contraseña</w:t>
+      </w:r>
+      <w:r>
+        <w:rPr>
+          <w:rFonts w:ascii="Calibri" w:eastAsia="Times New Roman" w:hAnsi="Calibri" w:cs="Calibri"/>
+          <w:color w:val="F5D427"/>
+          <w:kern w:val="0"/>
+          <w:sz w:val="24"/>
+          <w:szCs w:val="24"/>
+          <w:bdr w:val="none" w:sz="0" w:space="0" w:color="auto" w:frame="1"/>
+          <w:lang w:eastAsia="es-ES"/>
+          <w14:ligatures w14:val="none"/>
+        </w:rPr>
+        <w:t>)</w:t>
       </w:r>
     </w:p>
     <w:p>
@@ -428,38 +542,79 @@
         <w:textAlignment w:val="baseline"/>
         <w:rPr>
           <w:rFonts w:ascii="Calibri" w:eastAsia="Times New Roman" w:hAnsi="Calibri" w:cs="Calibri"/>
-          <w:color w:val="000000"/>
-          <w:kern w:val="0"/>
-          <w:sz w:val="24"/>
-          <w:szCs w:val="24"/>
-          <w:lang w:eastAsia="es-ES"/>
-          <w14:ligatures w14:val="none"/>
-        </w:rPr>
-      </w:pPr>
-      <w:r>
-        <w:rPr>
-          <w:rFonts w:ascii="Calibri" w:eastAsia="Times New Roman" w:hAnsi="Calibri" w:cs="Calibri"/>
-          <w:color w:val="000000"/>
-          <w:kern w:val="0"/>
-          <w:sz w:val="24"/>
-          <w:szCs w:val="24"/>
-          <w:lang w:eastAsia="es-ES"/>
-          <w14:ligatures w14:val="none"/>
-        </w:rPr>
-        <w:t>- Añadir la posibilidad de subir ficheros al servidor para poder subir imágenes de usuario. </w:t>
-      </w:r>
-      <w:r>
-        <w:rPr>
-          <w:rFonts w:ascii="Calibri" w:eastAsia="Times New Roman" w:hAnsi="Calibri" w:cs="Calibri"/>
-          <w:color w:val="6FC040"/>
-          <w:kern w:val="0"/>
-          <w:sz w:val="24"/>
-          <w:szCs w:val="24"/>
-          <w:bdr w:val="none" w:sz="0" w:space="0" w:color="auto" w:frame="1"/>
-          <w:lang w:eastAsia="es-ES"/>
-          <w14:ligatures w14:val="none"/>
-        </w:rPr>
-        <w:t>Nuevo</w:t>
+          <w:color w:val="F5D427"/>
+          <w:kern w:val="0"/>
+          <w:sz w:val="24"/>
+          <w:szCs w:val="24"/>
+          <w:bdr w:val="none" w:sz="0" w:space="0" w:color="auto" w:frame="1"/>
+          <w:lang w:eastAsia="es-ES"/>
+          <w14:ligatures w14:val="none"/>
+        </w:rPr>
+      </w:pPr>
+      <w:r>
+        <w:rPr>
+          <w:rFonts w:ascii="Calibri" w:eastAsia="Times New Roman" w:hAnsi="Calibri" w:cs="Calibri"/>
+          <w:color w:val="F5D427"/>
+          <w:kern w:val="0"/>
+          <w:sz w:val="24"/>
+          <w:szCs w:val="24"/>
+          <w:bdr w:val="none" w:sz="0" w:space="0" w:color="auto" w:frame="1"/>
+          <w:lang w:eastAsia="es-ES"/>
+          <w14:ligatures w14:val="none"/>
+        </w:rPr>
+        <w:t>- Corrección de bugs</w:t>
+      </w:r>
+      <w:r>
+        <w:rPr>
+          <w:rFonts w:ascii="Calibri" w:eastAsia="Times New Roman" w:hAnsi="Calibri" w:cs="Calibri"/>
+          <w:color w:val="F5D427"/>
+          <w:kern w:val="0"/>
+          <w:sz w:val="24"/>
+          <w:szCs w:val="24"/>
+          <w:bdr w:val="none" w:sz="0" w:space="0" w:color="auto" w:frame="1"/>
+          <w:lang w:eastAsia="es-ES"/>
+          <w14:ligatures w14:val="none"/>
+        </w:rPr>
+        <w:t xml:space="preserve"> </w:t>
+      </w:r>
+      <w:r>
+        <w:rPr>
+          <w:rFonts w:ascii="Calibri" w:eastAsia="Times New Roman" w:hAnsi="Calibri" w:cs="Calibri"/>
+          <w:color w:val="F5D427"/>
+          <w:kern w:val="0"/>
+          <w:sz w:val="24"/>
+          <w:szCs w:val="24"/>
+          <w:bdr w:val="none" w:sz="0" w:space="0" w:color="auto" w:frame="1"/>
+          <w:lang w:eastAsia="es-ES"/>
+          <w14:ligatures w14:val="none"/>
+        </w:rPr>
+        <w:t xml:space="preserve">(parcialmente </w:t>
+      </w:r>
+      <w:r>
+        <w:rPr>
+          <w:rFonts w:ascii="Calibri" w:eastAsia="Times New Roman" w:hAnsi="Calibri" w:cs="Calibri"/>
+          <w:color w:val="F5D427"/>
+          <w:kern w:val="0"/>
+          <w:sz w:val="24"/>
+          <w:szCs w:val="24"/>
+          <w:bdr w:val="none" w:sz="0" w:space="0" w:color="auto" w:frame="1"/>
+          <w:lang w:eastAsia="es-ES"/>
+          <w14:ligatures w14:val="none"/>
+        </w:rPr>
+        <w:t>terminado</w:t>
+      </w:r>
+      <w:r>
+        <w:rPr>
+          <w:rFonts w:ascii="Calibri" w:eastAsia="Times New Roman" w:hAnsi="Calibri" w:cs="Calibri"/>
+          <w:color w:val="F5D427"/>
+          <w:kern w:val="0"/>
+          <w:sz w:val="24"/>
+          <w:szCs w:val="24"/>
+          <w:bdr w:val="none" w:sz="0" w:space="0" w:color="auto" w:frame="1"/>
+          <w:lang w:eastAsia="es-ES"/>
+          <w14:ligatures w14:val="none"/>
+        </w:rPr>
+        <w:t>)</w:t>
       </w:r>
     </w:p>
     <w:p>
@@ -489,7 +644,7 @@
           <w:lang w:eastAsia="es-ES"/>
           <w14:ligatures w14:val="none"/>
         </w:rPr>
-        <w:t>- Hacer página de settings funcional. </w:t>
+        <w:t>- Revisar que nada de la aplicación falle cuando no hay conexión a la DB</w:t>
       </w:r>
       <w:r>
         <w:rPr>
@@ -502,6 +657,72 @@
           <w:lang w:eastAsia="es-ES"/>
           <w14:ligatures w14:val="none"/>
         </w:rPr>
+        <w:t xml:space="preserve"> (Parcialmente terminado falta sistema de gestión de las notificaciones)</w:t>
+      </w:r>
+    </w:p>
+    <w:p>
+      <w:pPr>
+        <w:shd w:val="clear" w:color="auto" w:fill="FFFFFF"/>
+        <w:spacing w:after="0" w:line="240" w:lineRule="auto"/>
+        <w:textAlignment w:val="baseline"/>
+        <w:rPr>
+          <w:rFonts w:ascii="Calibri" w:eastAsia="Times New Roman" w:hAnsi="Calibri" w:cs="Calibri"/>
+          <w:color w:val="000000"/>
+          <w:kern w:val="0"/>
+          <w:sz w:val="24"/>
+          <w:szCs w:val="24"/>
+          <w:lang w:eastAsia="es-ES"/>
+          <w14:ligatures w14:val="none"/>
+        </w:rPr>
+      </w:pPr>
+      <w:r>
+        <w:rPr>
+          <w:rFonts w:ascii="Calibri" w:eastAsia="Times New Roman" w:hAnsi="Calibri" w:cs="Calibri"/>
+          <w:color w:val="000000"/>
+          <w:kern w:val="0"/>
+          <w:sz w:val="24"/>
+          <w:szCs w:val="24"/>
+          <w:lang w:eastAsia="es-ES"/>
+          <w14:ligatures w14:val="none"/>
+        </w:rPr>
+        <w:t>- Meter la aplicación en Docker</w:t>
+      </w:r>
+      <w:r>
+        <w:rPr>
+          <w:rFonts w:ascii="Calibri" w:eastAsia="Times New Roman" w:hAnsi="Calibri" w:cs="Calibri"/>
+          <w:color w:val="000000"/>
+          <w:kern w:val="0"/>
+          <w:sz w:val="24"/>
+          <w:szCs w:val="24"/>
+          <w:lang w:eastAsia="es-ES"/>
+          <w14:ligatures w14:val="none"/>
+        </w:rPr>
+        <w:t xml:space="preserve"> </w:t>
+      </w:r>
+      <w:r>
+        <w:rPr>
+          <w:rFonts w:ascii="Calibri" w:eastAsia="Times New Roman" w:hAnsi="Calibri" w:cs="Calibri"/>
+          <w:color w:val="F5D427"/>
+          <w:kern w:val="0"/>
+          <w:sz w:val="24"/>
+          <w:szCs w:val="24"/>
+          <w:bdr w:val="none" w:sz="0" w:space="0" w:color="auto" w:frame="1"/>
+          <w:lang w:eastAsia="es-ES"/>
+          <w14:ligatures w14:val="none"/>
+        </w:rPr>
+        <w:t xml:space="preserve"> </w:t>
+      </w:r>
+      <w:r>
+        <w:rPr>
+          <w:rFonts w:ascii="Calibri" w:eastAsia="Times New Roman" w:hAnsi="Calibri" w:cs="Calibri"/>
+          <w:color w:val="F5D427"/>
+          <w:kern w:val="0"/>
+          <w:sz w:val="24"/>
+          <w:szCs w:val="24"/>
+          <w:bdr w:val="none" w:sz="0" w:space="0" w:color="auto" w:frame="1"/>
+          <w:lang w:eastAsia="es-ES"/>
+          <w14:ligatures w14:val="none"/>
+        </w:rPr>
         <w:t xml:space="preserve">(parcialmente </w:t>
       </w:r>
       <w:r>
@@ -529,159 +750,6 @@
           <w14:ligatures w14:val="none"/>
         </w:rPr>
         <w:t>)</w:t>
-      </w:r>
-    </w:p>
-    <w:p>
-      <w:pPr>
-        <w:shd w:val="clear" w:color="auto" w:fill="FFFFFF"/>
-        <w:spacing w:after="0" w:line="240" w:lineRule="auto"/>
-        <w:textAlignment w:val="baseline"/>
-        <w:rPr>
-          <w:rFonts w:ascii="Calibri" w:eastAsia="Times New Roman" w:hAnsi="Calibri" w:cs="Calibri"/>
-          <w:color w:val="F5D427"/>
-          <w:kern w:val="0"/>
-          <w:sz w:val="24"/>
-          <w:szCs w:val="24"/>
-          <w:bdr w:val="none" w:sz="0" w:space="0" w:color="auto" w:frame="1"/>
-          <w:lang w:eastAsia="es-ES"/>
-          <w14:ligatures w14:val="none"/>
-        </w:rPr>
-      </w:pPr>
-      <w:r>
-        <w:rPr>
-          <w:rFonts w:ascii="Calibri" w:eastAsia="Times New Roman" w:hAnsi="Calibri" w:cs="Calibri"/>
-          <w:color w:val="F5D427"/>
-          <w:kern w:val="0"/>
-          <w:sz w:val="24"/>
-          <w:szCs w:val="24"/>
-          <w:bdr w:val="none" w:sz="0" w:space="0" w:color="auto" w:frame="1"/>
-          <w:lang w:eastAsia="es-ES"/>
-          <w14:ligatures w14:val="none"/>
-        </w:rPr>
-        <w:t>- Corrección de bugs</w:t>
-      </w:r>
-      <w:r>
-        <w:rPr>
-          <w:rFonts w:ascii="Calibri" w:eastAsia="Times New Roman" w:hAnsi="Calibri" w:cs="Calibri"/>
-          <w:color w:val="F5D427"/>
-          <w:kern w:val="0"/>
-          <w:sz w:val="24"/>
-          <w:szCs w:val="24"/>
-          <w:bdr w:val="none" w:sz="0" w:space="0" w:color="auto" w:frame="1"/>
-          <w:lang w:eastAsia="es-ES"/>
-          <w14:ligatures w14:val="none"/>
-        </w:rPr>
-        <w:t xml:space="preserve"> </w:t>
-      </w:r>
-      <w:r>
-        <w:rPr>
-          <w:rFonts w:ascii="Calibri" w:eastAsia="Times New Roman" w:hAnsi="Calibri" w:cs="Calibri"/>
-          <w:color w:val="F5D427"/>
-          <w:kern w:val="0"/>
-          <w:sz w:val="24"/>
-          <w:szCs w:val="24"/>
-          <w:bdr w:val="none" w:sz="0" w:space="0" w:color="auto" w:frame="1"/>
-          <w:lang w:eastAsia="es-ES"/>
-          <w14:ligatures w14:val="none"/>
-        </w:rPr>
-        <w:t xml:space="preserve">(parcialmente </w:t>
-      </w:r>
-      <w:r>
-        <w:rPr>
-          <w:rFonts w:ascii="Calibri" w:eastAsia="Times New Roman" w:hAnsi="Calibri" w:cs="Calibri"/>
-          <w:color w:val="F5D427"/>
-          <w:kern w:val="0"/>
-          <w:sz w:val="24"/>
-          <w:szCs w:val="24"/>
-          <w:bdr w:val="none" w:sz="0" w:space="0" w:color="auto" w:frame="1"/>
-          <w:lang w:eastAsia="es-ES"/>
-          <w14:ligatures w14:val="none"/>
-        </w:rPr>
-        <w:t>terminado</w:t>
-      </w:r>
-      <w:r>
-        <w:rPr>
-          <w:rFonts w:ascii="Calibri" w:eastAsia="Times New Roman" w:hAnsi="Calibri" w:cs="Calibri"/>
-          <w:color w:val="F5D427"/>
-          <w:kern w:val="0"/>
-          <w:sz w:val="24"/>
-          <w:szCs w:val="24"/>
-          <w:bdr w:val="none" w:sz="0" w:space="0" w:color="auto" w:frame="1"/>
-          <w:lang w:eastAsia="es-ES"/>
-          <w14:ligatures w14:val="none"/>
-        </w:rPr>
-        <w:t>)</w:t>
-      </w:r>
-    </w:p>
-    <w:p>
-      <w:pPr>
-        <w:shd w:val="clear" w:color="auto" w:fill="FFFFFF"/>
-        <w:spacing w:after="0" w:line="240" w:lineRule="auto"/>
-        <w:textAlignment w:val="baseline"/>
-        <w:rPr>
-          <w:rFonts w:ascii="Calibri" w:eastAsia="Times New Roman" w:hAnsi="Calibri" w:cs="Calibri"/>
-          <w:color w:val="F5D427"/>
-          <w:kern w:val="0"/>
-          <w:sz w:val="24"/>
-          <w:szCs w:val="24"/>
-          <w:bdr w:val="none" w:sz="0" w:space="0" w:color="auto" w:frame="1"/>
-          <w:lang w:eastAsia="es-ES"/>
-          <w14:ligatures w14:val="none"/>
-        </w:rPr>
-      </w:pPr>
-      <w:r>
-        <w:rPr>
-          <w:rFonts w:ascii="Calibri" w:eastAsia="Times New Roman" w:hAnsi="Calibri" w:cs="Calibri"/>
-          <w:color w:val="F5D427"/>
-          <w:kern w:val="0"/>
-          <w:sz w:val="24"/>
-          <w:szCs w:val="24"/>
-          <w:bdr w:val="none" w:sz="0" w:space="0" w:color="auto" w:frame="1"/>
-          <w:lang w:eastAsia="es-ES"/>
-          <w14:ligatures w14:val="none"/>
-        </w:rPr>
-        <w:t>- Revisar que nada de la aplicación falle cuando no hay conexión a la DB</w:t>
-      </w:r>
-      <w:r>
-        <w:rPr>
-          <w:rFonts w:ascii="Calibri" w:eastAsia="Times New Roman" w:hAnsi="Calibri" w:cs="Calibri"/>
-          <w:color w:val="F5D427"/>
-          <w:kern w:val="0"/>
-          <w:sz w:val="24"/>
-          <w:szCs w:val="24"/>
-          <w:bdr w:val="none" w:sz="0" w:space="0" w:color="auto" w:frame="1"/>
-          <w:lang w:eastAsia="es-ES"/>
-          <w14:ligatures w14:val="none"/>
-        </w:rPr>
-        <w:t xml:space="preserve"> (Parcialmente terminado falta sistema de gestión de las notificaciones)</w:t>
-      </w:r>
-    </w:p>
-    <w:p>
-      <w:pPr>
-        <w:shd w:val="clear" w:color="auto" w:fill="FFFFFF"/>
-        <w:spacing w:after="0" w:line="240" w:lineRule="auto"/>
-        <w:textAlignment w:val="baseline"/>
-        <w:rPr>
-          <w:rFonts w:ascii="Calibri" w:eastAsia="Times New Roman" w:hAnsi="Calibri" w:cs="Calibri"/>
-          <w:color w:val="000000"/>
-          <w:kern w:val="0"/>
-          <w:sz w:val="24"/>
-          <w:szCs w:val="24"/>
-          <w:lang w:eastAsia="es-ES"/>
-          <w14:ligatures w14:val="none"/>
-        </w:rPr>
-      </w:pPr>
-      <w:r>
-        <w:rPr>
-          <w:rFonts w:ascii="Calibri" w:eastAsia="Times New Roman" w:hAnsi="Calibri" w:cs="Calibri"/>
-          <w:color w:val="000000"/>
-          <w:kern w:val="0"/>
-          <w:sz w:val="24"/>
-          <w:szCs w:val="24"/>
-          <w:lang w:eastAsia="es-ES"/>
-          <w14:ligatures w14:val="none"/>
-        </w:rPr>
-        <w:t>- Meter la aplicación en Docker</w:t>
       </w:r>
     </w:p>
     <w:p>
@@ -1087,6 +1155,68 @@
           <w:lang w:eastAsia="es-ES"/>
           <w14:ligatures w14:val="none"/>
         </w:rPr>
+        <w:t xml:space="preserve">El cambio de contraseña </w:t>
+      </w:r>
+      <w:r>
+        <w:rPr>
+          <w:rFonts w:ascii="Calibri" w:eastAsia="Times New Roman" w:hAnsi="Calibri" w:cs="Calibri"/>
+          <w:color w:val="000000"/>
+          <w:kern w:val="0"/>
+          <w:sz w:val="24"/>
+          <w:szCs w:val="24"/>
+          <w:bdr w:val="none" w:sz="0" w:space="0" w:color="auto" w:frame="1"/>
+          <w:lang w:eastAsia="es-ES"/>
+          <w14:ligatures w14:val="none"/>
+        </w:rPr>
+        <w:t xml:space="preserve">de la configuración </w:t>
+      </w:r>
+      <w:r>
+        <w:rPr>
+          <w:rFonts w:ascii="Calibri" w:eastAsia="Times New Roman" w:hAnsi="Calibri" w:cs="Calibri"/>
+          <w:color w:val="000000"/>
+          <w:kern w:val="0"/>
+          <w:sz w:val="24"/>
+          <w:szCs w:val="24"/>
+          <w:bdr w:val="none" w:sz="0" w:space="0" w:color="auto" w:frame="1"/>
+          <w:lang w:eastAsia="es-ES"/>
+          <w14:ligatures w14:val="none"/>
+        </w:rPr>
+        <w:t>falla</w:t>
+      </w:r>
+    </w:p>
+    <w:p>
+      <w:pPr>
+        <w:numPr>
+          <w:ilvl w:val="0"/>
+          <w:numId w:val="2"/>
+        </w:numPr>
+        <w:shd w:val="clear" w:color="auto" w:fill="FFFFFF"/>
+        <w:spacing w:beforeAutospacing="1" w:after="0" w:afterAutospacing="1" w:line="240" w:lineRule="auto"/>
+        <w:textAlignment w:val="baseline"/>
+        <w:rPr>
+          <w:rFonts w:ascii="Calibri" w:eastAsia="Times New Roman" w:hAnsi="Calibri" w:cs="Calibri"/>
+          <w:strike/>
+          <w:color w:val="ED5C57"/>
+          <w:kern w:val="0"/>
+          <w:sz w:val="24"/>
+          <w:szCs w:val="24"/>
+          <w:bdr w:val="none" w:sz="0" w:space="0" w:color="auto" w:frame="1"/>
+          <w:lang w:eastAsia="es-ES"/>
+          <w14:ligatures w14:val="none"/>
+        </w:rPr>
+      </w:pPr>
+      <w:r>
+        <w:rPr>
+          <w:rFonts w:ascii="Calibri" w:eastAsia="Times New Roman" w:hAnsi="Calibri" w:cs="Calibri"/>
+          <w:strike/>
+          <w:color w:val="ED5C57"/>
+          <w:kern w:val="0"/>
+          <w:sz w:val="24"/>
+          <w:szCs w:val="24"/>
+          <w:bdr w:val="none" w:sz="0" w:space="0" w:color="auto" w:frame="1"/>
+          <w:lang w:eastAsia="es-ES"/>
+          <w14:ligatures w14:val="none"/>
+        </w:rPr>
         <w:t>Al añadir un cliente no se renderiza directamente</w:t>
       </w:r>
     </w:p>
@@ -1160,6 +1290,7 @@
           <w:lang w:eastAsia="es-ES"/>
           <w14:ligatures w14:val="none"/>
         </w:rPr>
+        <w:lastRenderedPageBreak/>
         <w:t>Si abrimos el formulario del login cambiamos a registro y volvemos abrir nos aparece el formulario del registro.</w:t>
       </w:r>
     </w:p>
@@ -1196,7 +1327,6 @@
           <w:lang w:eastAsia="es-ES"/>
           <w14:ligatures w14:val="none"/>
         </w:rPr>
-        <w:lastRenderedPageBreak/>
         <w:t>Si abrimos el formulario de editar un ingrediente, le damos a borrar para que aparezca el modal de confirmación del borrado y le damos fuera del modal para que se cierre y volvemos a dar para que aparezca el formulario de edición en vez de aparecer el modal de edición nos aparece el modal de confirmación del borrado del ingrediente.</w:t>
       </w:r>
     </w:p>
@@ -1229,6 +1359,9 @@
       <w:r>
         <w:t>Las notificaciones</w:t>
       </w:r>
+      <w:r>
+        <w:t xml:space="preserve"> (faltaría pulirlo, dejarlo para el final)</w:t>
+      </w:r>
     </w:p>
     <w:p>
       <w:pPr>
@@ -1252,6 +1385,12 @@
       </w:pPr>
       <w:r>
         <w:t>Docker</w:t>
+      </w:r>
+      <w:r>
+        <w:t xml:space="preserve"> (falta puli</w:t>
+      </w:r>
+      <w:r>
+        <w:t>r lo de MySQL)</w:t>
       </w:r>
     </w:p>
     <w:p>
@@ -1278,7 +1417,7 @@
 </file>
 
 <file path=word/numbering.xml><?xml version="1.0" encoding="utf-8"?>
-<w:numbering xmlns:wpc="http://schemas.microsoft.com/office/word/2010/wordprocessingCanvas" xmlns:cx="http://schemas.microsoft.com/office/drawing/2014/chartex" xmlns:cx1="http://schemas.microsoft.com/office/drawing/2015/9/8/chartex" xmlns:cx2="http://schemas.microsoft.com/office/drawing/2015/10/21/chartex" xmlns:cx3="http://schemas.microsoft.com/office/drawing/2016/5/9/chartex" xmlns:cx4="http://schemas.microsoft.com/office/drawing/2016/5/10/chartex" xmlns:cx5="http://schemas.microsoft.com/office/drawing/2016/5/11/chartex" xmlns:cx6="http://schemas.microsoft.com/office/drawing/2016/5/12/chartex" xmlns:cx7="http://schemas.microsoft.com/office/drawing/2016/5/13/chartex" xmlns:cx8="http://schemas.microsoft.com/office/drawing/2016/5/14/chartex" xmlns:mc="http://schemas.openxmlformats.org/markup-compatibility/2006" xmlns:aink="http://schemas.microsoft.com/office/drawing/2016/ink" xmlns:am3d="http://schemas.microsoft.com/office/drawing/2017/model3d" xmlns:o="urn:schemas-microsoft-com:office:office" xmlns:oel="http://schemas.microsoft.com/office/2019/extlst" xmlns:r="http://schemas.openxmlformats.org/officeDocument/2006/relationships" xmlns:m="http://schemas.openxmlformats.org/officeDocument/2006/math" xmlns:v="urn:schemas-microsoft-com:vml" xmlns:wp14="http://schemas.microsoft.com/office/word/2010/wordprocessingDrawing" xmlns:wp="http://schemas.openxmlformats.org/drawingml/2006/wordprocessingDrawing" xmlns:w10="urn:schemas-microsoft-com:office:word" xmlns:w="http://schemas.openxmlformats.org/wordprocessingml/2006/main" xmlns:w14="http://schemas.microsoft.com/office/word/2010/wordml" xmlns:w15="http://schemas.microsoft.com/office/word/2012/wordml" xmlns:w16cex="http://schemas.microsoft.com/office/word/2018/wordml/cex" xmlns:w16cid="http://schemas.microsoft.com/office/word/2016/wordml/cid" xmlns:w16="http://schemas.microsoft.com/office/word/2018/wordml" xmlns:w16du="http://schemas.microsoft.com/office/word/2023/wordml/word16du" xmlns:w16sdtdh="http://schemas.microsoft.com/office/word/2020/wordml/sdtdatahash" xmlns:w16se="http://schemas.microsoft.com/office/word/2015/wordml/symex" xmlns:wpg="http://schemas.microsoft.com/office/word/2010/wordprocessingGroup" xmlns:wpi="http://schemas.microsoft.com/office/word/2010/wordprocessingInk" xmlns:wne="http://schemas.microsoft.com/office/word/2006/wordml" xmlns:wps="http://schemas.microsoft.com/office/word/2010/wordprocessingShape" mc:Ignorable="w14 w15 w16se w16cid w16 w16cex w16sdtdh wp14">
+<w:numbering xmlns:wpc="http://schemas.microsoft.com/office/word/2010/wordprocessingCanvas" xmlns:cx="http://schemas.microsoft.com/office/drawing/2014/chartex" xmlns:cx1="http://schemas.microsoft.com/office/drawing/2015/9/8/chartex" xmlns:cx2="http://schemas.microsoft.com/office/drawing/2015/10/21/chartex" xmlns:cx3="http://schemas.microsoft.com/office/drawing/2016/5/9/chartex" xmlns:cx4="http://schemas.microsoft.com/office/drawing/2016/5/10/chartex" xmlns:cx5="http://schemas.microsoft.com/office/drawing/2016/5/11/chartex" xmlns:cx6="http://schemas.microsoft.com/office/drawing/2016/5/12/chartex" xmlns:cx7="http://schemas.microsoft.com/office/drawing/2016/5/13/chartex" xmlns:cx8="http://schemas.microsoft.com/office/drawing/2016/5/14/chartex" xmlns:mc="http://schemas.openxmlformats.org/markup-compatibility/2006" xmlns:aink="http://schemas.microsoft.com/office/drawing/2016/ink" xmlns:am3d="http://schemas.microsoft.com/office/drawing/2017/model3d" xmlns:o="urn:schemas-microsoft-com:office:office" xmlns:oel="http://schemas.microsoft.com/office/2019/extlst" xmlns:r="http://schemas.openxmlformats.org/officeDocument/2006/relationships" xmlns:m="http://schemas.openxmlformats.org/officeDocument/2006/math" xmlns:v="urn:schemas-microsoft-com:vml" xmlns:wp14="http://schemas.microsoft.com/office/word/2010/wordprocessingDrawing" xmlns:wp="http://schemas.openxmlformats.org/drawingml/2006/wordprocessingDrawing" xmlns:w10="urn:schemas-microsoft-com:office:word" xmlns:w="http://schemas.openxmlformats.org/wordprocessingml/2006/main" xmlns:w14="http://schemas.microsoft.com/office/word/2010/wordml" xmlns:w15="http://schemas.microsoft.com/office/word/2012/wordml" xmlns:w16cex="http://schemas.microsoft.com/office/word/2018/wordml/cex" xmlns:w16cid="http://schemas.microsoft.com/office/word/2016/wordml/cid" xmlns:w16="http://schemas.microsoft.com/office/word/2018/wordml" xmlns:w16sdtdh="http://schemas.microsoft.com/office/word/2020/wordml/sdtdatahash" xmlns:w16se="http://schemas.microsoft.com/office/word/2015/wordml/symex" xmlns:wpg="http://schemas.microsoft.com/office/word/2010/wordprocessingGroup" xmlns:wpi="http://schemas.microsoft.com/office/word/2010/wordprocessingInk" xmlns:wne="http://schemas.microsoft.com/office/word/2006/wordml" xmlns:wps="http://schemas.microsoft.com/office/word/2010/wordprocessingShape" mc:Ignorable="w14 w15 w16se w16cid w16 w16cex w16sdtdh wp14">
   <w:abstractNum w:abstractNumId="0" w15:restartNumberingAfterBreak="0">
     <w:nsid w:val="69ED7108"/>
     <w:multiLevelType w:val="multilevel"/>

</xml_diff>

<commit_message>
feat: update home page
</commit_message>
<xml_diff>
--- a/Presentacion y memorias/Falta por hacer.docx
+++ b/Presentacion y memorias/Falta por hacer.docx
@@ -71,8 +71,24 @@
           <w:lang w:eastAsia="es-ES"/>
           <w14:ligatures w14:val="none"/>
         </w:rPr>
-        <w:t>Falta por hacer la parte de modificar toda la parte del registro y el Login</w:t>
-      </w:r>
+        <w:t xml:space="preserve">Falta por hacer la parte de modificar toda la parte del registro y el </w:t>
+      </w:r>
+      <w:proofErr w:type="spellStart"/>
+      <w:r>
+        <w:rPr>
+          <w:rFonts w:ascii="Calibri" w:eastAsia="Times New Roman" w:hAnsi="Calibri" w:cs="Calibri"/>
+          <w:strike/>
+          <w:color w:val="ED5C57"/>
+          <w:kern w:val="0"/>
+          <w:sz w:val="24"/>
+          <w:szCs w:val="24"/>
+          <w:bdr w:val="none" w:sz="0" w:space="0" w:color="auto" w:frame="1"/>
+          <w:lang w:eastAsia="es-ES"/>
+          <w14:ligatures w14:val="none"/>
+        </w:rPr>
+        <w:t>Login</w:t>
+      </w:r>
+      <w:proofErr w:type="spellEnd"/>
     </w:p>
     <w:p>
       <w:pPr>
@@ -114,7 +130,67 @@
           <w:lang w:eastAsia="es-ES"/>
           <w14:ligatures w14:val="none"/>
         </w:rPr>
-        <w:t>Todas las acciones que tienen que ver con un Delete y con los Updates de cliente, dieta, ingesta y usuario (el de ingrediente está hecho)</w:t>
+        <w:t xml:space="preserve">Todas las acciones que tienen que ver con un </w:t>
+      </w:r>
+      <w:proofErr w:type="spellStart"/>
+      <w:r>
+        <w:rPr>
+          <w:rFonts w:ascii="Calibri" w:eastAsia="Times New Roman" w:hAnsi="Calibri" w:cs="Calibri"/>
+          <w:strike/>
+          <w:color w:val="ED5C57"/>
+          <w:kern w:val="0"/>
+          <w:sz w:val="24"/>
+          <w:szCs w:val="24"/>
+          <w:bdr w:val="none" w:sz="0" w:space="0" w:color="auto" w:frame="1"/>
+          <w:lang w:eastAsia="es-ES"/>
+          <w14:ligatures w14:val="none"/>
+        </w:rPr>
+        <w:t>Delete</w:t>
+      </w:r>
+      <w:proofErr w:type="spellEnd"/>
+      <w:r>
+        <w:rPr>
+          <w:rFonts w:ascii="Calibri" w:eastAsia="Times New Roman" w:hAnsi="Calibri" w:cs="Calibri"/>
+          <w:strike/>
+          <w:color w:val="ED5C57"/>
+          <w:kern w:val="0"/>
+          <w:sz w:val="24"/>
+          <w:szCs w:val="24"/>
+          <w:bdr w:val="none" w:sz="0" w:space="0" w:color="auto" w:frame="1"/>
+          <w:lang w:eastAsia="es-ES"/>
+          <w14:ligatures w14:val="none"/>
+        </w:rPr>
+        <w:t xml:space="preserve"> y con los </w:t>
+      </w:r>
+      <w:proofErr w:type="spellStart"/>
+      <w:r>
+        <w:rPr>
+          <w:rFonts w:ascii="Calibri" w:eastAsia="Times New Roman" w:hAnsi="Calibri" w:cs="Calibri"/>
+          <w:strike/>
+          <w:color w:val="ED5C57"/>
+          <w:kern w:val="0"/>
+          <w:sz w:val="24"/>
+          <w:szCs w:val="24"/>
+          <w:bdr w:val="none" w:sz="0" w:space="0" w:color="auto" w:frame="1"/>
+          <w:lang w:eastAsia="es-ES"/>
+          <w14:ligatures w14:val="none"/>
+        </w:rPr>
+        <w:t>Updates</w:t>
+      </w:r>
+      <w:proofErr w:type="spellEnd"/>
+      <w:r>
+        <w:rPr>
+          <w:rFonts w:ascii="Calibri" w:eastAsia="Times New Roman" w:hAnsi="Calibri" w:cs="Calibri"/>
+          <w:strike/>
+          <w:color w:val="ED5C57"/>
+          <w:kern w:val="0"/>
+          <w:sz w:val="24"/>
+          <w:szCs w:val="24"/>
+          <w:bdr w:val="none" w:sz="0" w:space="0" w:color="auto" w:frame="1"/>
+          <w:lang w:eastAsia="es-ES"/>
+          <w14:ligatures w14:val="none"/>
+        </w:rPr>
+        <w:t xml:space="preserve"> de cliente, dieta, ingesta y usuario (el de ingrediente está hecho)</w:t>
       </w:r>
     </w:p>
     <w:p>
@@ -157,7 +233,67 @@
           <w:lang w:eastAsia="es-ES"/>
           <w14:ligatures w14:val="none"/>
         </w:rPr>
-        <w:t>Modificar la API para usar JSON Web Token y securizar todas las rutas menos el Login y el Registro</w:t>
+        <w:t xml:space="preserve">Modificar la API para usar JSON Web Token y </w:t>
+      </w:r>
+      <w:proofErr w:type="spellStart"/>
+      <w:r>
+        <w:rPr>
+          <w:rFonts w:ascii="Calibri" w:eastAsia="Times New Roman" w:hAnsi="Calibri" w:cs="Calibri"/>
+          <w:strike/>
+          <w:color w:val="ED5C57"/>
+          <w:kern w:val="0"/>
+          <w:sz w:val="24"/>
+          <w:szCs w:val="24"/>
+          <w:bdr w:val="none" w:sz="0" w:space="0" w:color="auto" w:frame="1"/>
+          <w:lang w:eastAsia="es-ES"/>
+          <w14:ligatures w14:val="none"/>
+        </w:rPr>
+        <w:t>securizar</w:t>
+      </w:r>
+      <w:proofErr w:type="spellEnd"/>
+      <w:r>
+        <w:rPr>
+          <w:rFonts w:ascii="Calibri" w:eastAsia="Times New Roman" w:hAnsi="Calibri" w:cs="Calibri"/>
+          <w:strike/>
+          <w:color w:val="ED5C57"/>
+          <w:kern w:val="0"/>
+          <w:sz w:val="24"/>
+          <w:szCs w:val="24"/>
+          <w:bdr w:val="none" w:sz="0" w:space="0" w:color="auto" w:frame="1"/>
+          <w:lang w:eastAsia="es-ES"/>
+          <w14:ligatures w14:val="none"/>
+        </w:rPr>
+        <w:t xml:space="preserve"> todas las rutas menos el </w:t>
+      </w:r>
+      <w:proofErr w:type="spellStart"/>
+      <w:r>
+        <w:rPr>
+          <w:rFonts w:ascii="Calibri" w:eastAsia="Times New Roman" w:hAnsi="Calibri" w:cs="Calibri"/>
+          <w:strike/>
+          <w:color w:val="ED5C57"/>
+          <w:kern w:val="0"/>
+          <w:sz w:val="24"/>
+          <w:szCs w:val="24"/>
+          <w:bdr w:val="none" w:sz="0" w:space="0" w:color="auto" w:frame="1"/>
+          <w:lang w:eastAsia="es-ES"/>
+          <w14:ligatures w14:val="none"/>
+        </w:rPr>
+        <w:t>Login</w:t>
+      </w:r>
+      <w:proofErr w:type="spellEnd"/>
+      <w:r>
+        <w:rPr>
+          <w:rFonts w:ascii="Calibri" w:eastAsia="Times New Roman" w:hAnsi="Calibri" w:cs="Calibri"/>
+          <w:strike/>
+          <w:color w:val="ED5C57"/>
+          <w:kern w:val="0"/>
+          <w:sz w:val="24"/>
+          <w:szCs w:val="24"/>
+          <w:bdr w:val="none" w:sz="0" w:space="0" w:color="auto" w:frame="1"/>
+          <w:lang w:eastAsia="es-ES"/>
+          <w14:ligatures w14:val="none"/>
+        </w:rPr>
+        <w:t xml:space="preserve"> y el Registro</w:t>
       </w:r>
     </w:p>
     <w:p>
@@ -377,7 +513,37 @@
           <w:lang w:eastAsia="es-ES"/>
           <w14:ligatures w14:val="none"/>
         </w:rPr>
-        <w:t>- Hacer que los formularios sean reactivos y securizarlos para que solo permitan lanzar data con los datos correctos. </w:t>
+        <w:t xml:space="preserve">- Hacer que los formularios sean reactivos y </w:t>
+      </w:r>
+      <w:proofErr w:type="spellStart"/>
+      <w:r>
+        <w:rPr>
+          <w:rFonts w:ascii="Calibri" w:eastAsia="Times New Roman" w:hAnsi="Calibri" w:cs="Calibri"/>
+          <w:strike/>
+          <w:color w:val="ED5C57"/>
+          <w:kern w:val="0"/>
+          <w:sz w:val="24"/>
+          <w:szCs w:val="24"/>
+          <w:bdr w:val="none" w:sz="0" w:space="0" w:color="auto" w:frame="1"/>
+          <w:lang w:eastAsia="es-ES"/>
+          <w14:ligatures w14:val="none"/>
+        </w:rPr>
+        <w:t>securizarlos</w:t>
+      </w:r>
+      <w:proofErr w:type="spellEnd"/>
+      <w:r>
+        <w:rPr>
+          <w:rFonts w:ascii="Calibri" w:eastAsia="Times New Roman" w:hAnsi="Calibri" w:cs="Calibri"/>
+          <w:strike/>
+          <w:color w:val="ED5C57"/>
+          <w:kern w:val="0"/>
+          <w:sz w:val="24"/>
+          <w:szCs w:val="24"/>
+          <w:bdr w:val="none" w:sz="0" w:space="0" w:color="auto" w:frame="1"/>
+          <w:lang w:eastAsia="es-ES"/>
+          <w14:ligatures w14:val="none"/>
+        </w:rPr>
+        <w:t xml:space="preserve"> para que solo permitan lanzar data con los datos correctos. </w:t>
       </w:r>
     </w:p>
     <w:p>
@@ -480,8 +646,9 @@
           <w:lang w:eastAsia="es-ES"/>
           <w14:ligatures w14:val="none"/>
         </w:rPr>
-        <w:t>- Hacer página de settings funcional. </w:t>
-      </w:r>
+        <w:t xml:space="preserve">- Hacer página de </w:t>
+      </w:r>
+      <w:proofErr w:type="spellStart"/>
       <w:r>
         <w:rPr>
           <w:rFonts w:ascii="Calibri" w:eastAsia="Times New Roman" w:hAnsi="Calibri" w:cs="Calibri"/>
@@ -493,6 +660,33 @@
           <w:lang w:eastAsia="es-ES"/>
           <w14:ligatures w14:val="none"/>
         </w:rPr>
+        <w:t>settings</w:t>
+      </w:r>
+      <w:proofErr w:type="spellEnd"/>
+      <w:r>
+        <w:rPr>
+          <w:rFonts w:ascii="Calibri" w:eastAsia="Times New Roman" w:hAnsi="Calibri" w:cs="Calibri"/>
+          <w:color w:val="F5D427"/>
+          <w:kern w:val="0"/>
+          <w:sz w:val="24"/>
+          <w:szCs w:val="24"/>
+          <w:bdr w:val="none" w:sz="0" w:space="0" w:color="auto" w:frame="1"/>
+          <w:lang w:eastAsia="es-ES"/>
+          <w14:ligatures w14:val="none"/>
+        </w:rPr>
+        <w:t xml:space="preserve"> funcional. </w:t>
+      </w:r>
+      <w:r>
+        <w:rPr>
+          <w:rFonts w:ascii="Calibri" w:eastAsia="Times New Roman" w:hAnsi="Calibri" w:cs="Calibri"/>
+          <w:color w:val="F5D427"/>
+          <w:kern w:val="0"/>
+          <w:sz w:val="24"/>
+          <w:szCs w:val="24"/>
+          <w:bdr w:val="none" w:sz="0" w:space="0" w:color="auto" w:frame="1"/>
+          <w:lang w:eastAsia="es-ES"/>
+          <w14:ligatures w14:val="none"/>
+        </w:rPr>
         <w:t xml:space="preserve">(parcialmente </w:t>
       </w:r>
       <w:r>
@@ -667,21 +861,25 @@
         <w:textAlignment w:val="baseline"/>
         <w:rPr>
           <w:rFonts w:ascii="Calibri" w:eastAsia="Times New Roman" w:hAnsi="Calibri" w:cs="Calibri"/>
-          <w:color w:val="000000"/>
-          <w:kern w:val="0"/>
-          <w:sz w:val="24"/>
-          <w:szCs w:val="24"/>
-          <w:lang w:eastAsia="es-ES"/>
-          <w14:ligatures w14:val="none"/>
-        </w:rPr>
-      </w:pPr>
-      <w:r>
-        <w:rPr>
-          <w:rFonts w:ascii="Calibri" w:eastAsia="Times New Roman" w:hAnsi="Calibri" w:cs="Calibri"/>
-          <w:color w:val="000000"/>
-          <w:kern w:val="0"/>
-          <w:sz w:val="24"/>
-          <w:szCs w:val="24"/>
+          <w:strike/>
+          <w:color w:val="ED5C57"/>
+          <w:kern w:val="0"/>
+          <w:sz w:val="24"/>
+          <w:szCs w:val="24"/>
+          <w:bdr w:val="none" w:sz="0" w:space="0" w:color="auto" w:frame="1"/>
+          <w:lang w:eastAsia="es-ES"/>
+          <w14:ligatures w14:val="none"/>
+        </w:rPr>
+      </w:pPr>
+      <w:r>
+        <w:rPr>
+          <w:rFonts w:ascii="Calibri" w:eastAsia="Times New Roman" w:hAnsi="Calibri" w:cs="Calibri"/>
+          <w:strike/>
+          <w:color w:val="ED5C57"/>
+          <w:kern w:val="0"/>
+          <w:sz w:val="24"/>
+          <w:szCs w:val="24"/>
+          <w:bdr w:val="none" w:sz="0" w:space="0" w:color="auto" w:frame="1"/>
           <w:lang w:eastAsia="es-ES"/>
           <w14:ligatures w14:val="none"/>
         </w:rPr>
@@ -690,66 +888,16 @@
       <w:r>
         <w:rPr>
           <w:rFonts w:ascii="Calibri" w:eastAsia="Times New Roman" w:hAnsi="Calibri" w:cs="Calibri"/>
-          <w:color w:val="000000"/>
-          <w:kern w:val="0"/>
-          <w:sz w:val="24"/>
-          <w:szCs w:val="24"/>
-          <w:lang w:eastAsia="es-ES"/>
-          <w14:ligatures w14:val="none"/>
-        </w:rPr>
-        <w:t xml:space="preserve"> </w:t>
-      </w:r>
-      <w:r>
-        <w:rPr>
-          <w:rFonts w:ascii="Calibri" w:eastAsia="Times New Roman" w:hAnsi="Calibri" w:cs="Calibri"/>
-          <w:color w:val="F5D427"/>
-          <w:kern w:val="0"/>
-          <w:sz w:val="24"/>
-          <w:szCs w:val="24"/>
-          <w:bdr w:val="none" w:sz="0" w:space="0" w:color="auto" w:frame="1"/>
-          <w:lang w:eastAsia="es-ES"/>
-          <w14:ligatures w14:val="none"/>
-        </w:rPr>
-        <w:t xml:space="preserve"> </w:t>
-      </w:r>
-      <w:r>
-        <w:rPr>
-          <w:rFonts w:ascii="Calibri" w:eastAsia="Times New Roman" w:hAnsi="Calibri" w:cs="Calibri"/>
-          <w:color w:val="F5D427"/>
-          <w:kern w:val="0"/>
-          <w:sz w:val="24"/>
-          <w:szCs w:val="24"/>
-          <w:bdr w:val="none" w:sz="0" w:space="0" w:color="auto" w:frame="1"/>
-          <w:lang w:eastAsia="es-ES"/>
-          <w14:ligatures w14:val="none"/>
-        </w:rPr>
-        <w:t xml:space="preserve">(parcialmente </w:t>
-      </w:r>
-      <w:r>
-        <w:rPr>
-          <w:rFonts w:ascii="Calibri" w:eastAsia="Times New Roman" w:hAnsi="Calibri" w:cs="Calibri"/>
-          <w:color w:val="F5D427"/>
-          <w:kern w:val="0"/>
-          <w:sz w:val="24"/>
-          <w:szCs w:val="24"/>
-          <w:bdr w:val="none" w:sz="0" w:space="0" w:color="auto" w:frame="1"/>
-          <w:lang w:eastAsia="es-ES"/>
-          <w14:ligatures w14:val="none"/>
-        </w:rPr>
-        <w:t>terminado</w:t>
-      </w:r>
-      <w:r>
-        <w:rPr>
-          <w:rFonts w:ascii="Calibri" w:eastAsia="Times New Roman" w:hAnsi="Calibri" w:cs="Calibri"/>
-          <w:color w:val="F5D427"/>
-          <w:kern w:val="0"/>
-          <w:sz w:val="24"/>
-          <w:szCs w:val="24"/>
-          <w:bdr w:val="none" w:sz="0" w:space="0" w:color="auto" w:frame="1"/>
-          <w:lang w:eastAsia="es-ES"/>
-          <w14:ligatures w14:val="none"/>
-        </w:rPr>
-        <w:t>)</w:t>
+          <w:strike/>
+          <w:color w:val="ED5C57"/>
+          <w:kern w:val="0"/>
+          <w:sz w:val="24"/>
+          <w:szCs w:val="24"/>
+          <w:bdr w:val="none" w:sz="0" w:space="0" w:color="auto" w:frame="1"/>
+          <w:lang w:eastAsia="es-ES"/>
+          <w14:ligatures w14:val="none"/>
+        </w:rPr>
+        <w:t>.</w:t>
       </w:r>
     </w:p>
     <w:p>
@@ -1052,7 +1200,67 @@
           <w:lang w:eastAsia="es-ES"/>
           <w14:ligatures w14:val="none"/>
         </w:rPr>
-        <w:t>En el acordeón de las dietas, al actualizar, borrar o añadir un ingrediente falla a la hora de contar el número de KCal totales de la ingesta. Normalmente solo tiene en cuenta las KCal del último elemento.</w:t>
+        <w:t xml:space="preserve">En el acordeón de las dietas, al actualizar, borrar o añadir un ingrediente falla a la hora de contar el número de </w:t>
+      </w:r>
+      <w:proofErr w:type="spellStart"/>
+      <w:r>
+        <w:rPr>
+          <w:rFonts w:ascii="Calibri" w:eastAsia="Times New Roman" w:hAnsi="Calibri" w:cs="Calibri"/>
+          <w:strike/>
+          <w:color w:val="ED5C57"/>
+          <w:kern w:val="0"/>
+          <w:sz w:val="24"/>
+          <w:szCs w:val="24"/>
+          <w:bdr w:val="none" w:sz="0" w:space="0" w:color="auto" w:frame="1"/>
+          <w:lang w:eastAsia="es-ES"/>
+          <w14:ligatures w14:val="none"/>
+        </w:rPr>
+        <w:t>KCal</w:t>
+      </w:r>
+      <w:proofErr w:type="spellEnd"/>
+      <w:r>
+        <w:rPr>
+          <w:rFonts w:ascii="Calibri" w:eastAsia="Times New Roman" w:hAnsi="Calibri" w:cs="Calibri"/>
+          <w:strike/>
+          <w:color w:val="ED5C57"/>
+          <w:kern w:val="0"/>
+          <w:sz w:val="24"/>
+          <w:szCs w:val="24"/>
+          <w:bdr w:val="none" w:sz="0" w:space="0" w:color="auto" w:frame="1"/>
+          <w:lang w:eastAsia="es-ES"/>
+          <w14:ligatures w14:val="none"/>
+        </w:rPr>
+        <w:t xml:space="preserve"> totales de la ingesta. Normalmente solo tiene en cuenta las </w:t>
+      </w:r>
+      <w:proofErr w:type="spellStart"/>
+      <w:r>
+        <w:rPr>
+          <w:rFonts w:ascii="Calibri" w:eastAsia="Times New Roman" w:hAnsi="Calibri" w:cs="Calibri"/>
+          <w:strike/>
+          <w:color w:val="ED5C57"/>
+          <w:kern w:val="0"/>
+          <w:sz w:val="24"/>
+          <w:szCs w:val="24"/>
+          <w:bdr w:val="none" w:sz="0" w:space="0" w:color="auto" w:frame="1"/>
+          <w:lang w:eastAsia="es-ES"/>
+          <w14:ligatures w14:val="none"/>
+        </w:rPr>
+        <w:t>KCal</w:t>
+      </w:r>
+      <w:proofErr w:type="spellEnd"/>
+      <w:r>
+        <w:rPr>
+          <w:rFonts w:ascii="Calibri" w:eastAsia="Times New Roman" w:hAnsi="Calibri" w:cs="Calibri"/>
+          <w:strike/>
+          <w:color w:val="ED5C57"/>
+          <w:kern w:val="0"/>
+          <w:sz w:val="24"/>
+          <w:szCs w:val="24"/>
+          <w:bdr w:val="none" w:sz="0" w:space="0" w:color="auto" w:frame="1"/>
+          <w:lang w:eastAsia="es-ES"/>
+          <w14:ligatures w14:val="none"/>
+        </w:rPr>
+        <w:t xml:space="preserve"> del último elemento.</w:t>
       </w:r>
     </w:p>
     <w:p>
@@ -1103,18 +1311,21 @@
         <w:textAlignment w:val="baseline"/>
         <w:rPr>
           <w:rFonts w:ascii="Calibri" w:eastAsia="Times New Roman" w:hAnsi="Calibri" w:cs="Calibri"/>
-          <w:color w:val="000000"/>
-          <w:kern w:val="0"/>
-          <w:sz w:val="24"/>
-          <w:szCs w:val="24"/>
-          <w:lang w:eastAsia="es-ES"/>
-          <w14:ligatures w14:val="none"/>
-        </w:rPr>
-      </w:pPr>
-      <w:r>
-        <w:rPr>
-          <w:rFonts w:ascii="Calibri" w:eastAsia="Times New Roman" w:hAnsi="Calibri" w:cs="Calibri"/>
-          <w:color w:val="000000"/>
+          <w:strike/>
+          <w:color w:val="ED5C57"/>
+          <w:kern w:val="0"/>
+          <w:sz w:val="24"/>
+          <w:szCs w:val="24"/>
+          <w:bdr w:val="none" w:sz="0" w:space="0" w:color="auto" w:frame="1"/>
+          <w:lang w:eastAsia="es-ES"/>
+          <w14:ligatures w14:val="none"/>
+        </w:rPr>
+      </w:pPr>
+      <w:r>
+        <w:rPr>
+          <w:rFonts w:ascii="Calibri" w:eastAsia="Times New Roman" w:hAnsi="Calibri" w:cs="Calibri"/>
+          <w:strike/>
+          <w:color w:val="ED5C57"/>
           <w:kern w:val="0"/>
           <w:sz w:val="24"/>
           <w:szCs w:val="24"/>
@@ -1136,18 +1347,21 @@
         <w:textAlignment w:val="baseline"/>
         <w:rPr>
           <w:rFonts w:ascii="Calibri" w:eastAsia="Times New Roman" w:hAnsi="Calibri" w:cs="Calibri"/>
-          <w:color w:val="000000"/>
-          <w:kern w:val="0"/>
-          <w:sz w:val="24"/>
-          <w:szCs w:val="24"/>
-          <w:lang w:eastAsia="es-ES"/>
-          <w14:ligatures w14:val="none"/>
-        </w:rPr>
-      </w:pPr>
-      <w:r>
-        <w:rPr>
-          <w:rFonts w:ascii="Calibri" w:eastAsia="Times New Roman" w:hAnsi="Calibri" w:cs="Calibri"/>
-          <w:color w:val="000000"/>
+          <w:strike/>
+          <w:color w:val="ED5C57"/>
+          <w:kern w:val="0"/>
+          <w:sz w:val="24"/>
+          <w:szCs w:val="24"/>
+          <w:bdr w:val="none" w:sz="0" w:space="0" w:color="auto" w:frame="1"/>
+          <w:lang w:eastAsia="es-ES"/>
+          <w14:ligatures w14:val="none"/>
+        </w:rPr>
+      </w:pPr>
+      <w:r>
+        <w:rPr>
+          <w:rFonts w:ascii="Calibri" w:eastAsia="Times New Roman" w:hAnsi="Calibri" w:cs="Calibri"/>
+          <w:strike/>
+          <w:color w:val="ED5C57"/>
           <w:kern w:val="0"/>
           <w:sz w:val="24"/>
           <w:szCs w:val="24"/>
@@ -1160,7 +1374,8 @@
       <w:r>
         <w:rPr>
           <w:rFonts w:ascii="Calibri" w:eastAsia="Times New Roman" w:hAnsi="Calibri" w:cs="Calibri"/>
-          <w:color w:val="000000"/>
+          <w:strike/>
+          <w:color w:val="ED5C57"/>
           <w:kern w:val="0"/>
           <w:sz w:val="24"/>
           <w:szCs w:val="24"/>
@@ -1173,7 +1388,8 @@
       <w:r>
         <w:rPr>
           <w:rFonts w:ascii="Calibri" w:eastAsia="Times New Roman" w:hAnsi="Calibri" w:cs="Calibri"/>
-          <w:color w:val="000000"/>
+          <w:strike/>
+          <w:color w:val="ED5C57"/>
           <w:kern w:val="0"/>
           <w:sz w:val="24"/>
           <w:szCs w:val="24"/>
@@ -1291,7 +1507,37 @@
           <w14:ligatures w14:val="none"/>
         </w:rPr>
         <w:lastRenderedPageBreak/>
-        <w:t>Si abrimos el formulario del login cambiamos a registro y volvemos abrir nos aparece el formulario del registro.</w:t>
+        <w:t xml:space="preserve">Si abrimos el formulario del </w:t>
+      </w:r>
+      <w:proofErr w:type="spellStart"/>
+      <w:r>
+        <w:rPr>
+          <w:rFonts w:ascii="Calibri" w:eastAsia="Times New Roman" w:hAnsi="Calibri" w:cs="Calibri"/>
+          <w:strike/>
+          <w:color w:val="ED5C57"/>
+          <w:kern w:val="0"/>
+          <w:sz w:val="24"/>
+          <w:szCs w:val="24"/>
+          <w:bdr w:val="none" w:sz="0" w:space="0" w:color="auto" w:frame="1"/>
+          <w:lang w:eastAsia="es-ES"/>
+          <w14:ligatures w14:val="none"/>
+        </w:rPr>
+        <w:t>login</w:t>
+      </w:r>
+      <w:proofErr w:type="spellEnd"/>
+      <w:r>
+        <w:rPr>
+          <w:rFonts w:ascii="Calibri" w:eastAsia="Times New Roman" w:hAnsi="Calibri" w:cs="Calibri"/>
+          <w:strike/>
+          <w:color w:val="ED5C57"/>
+          <w:kern w:val="0"/>
+          <w:sz w:val="24"/>
+          <w:szCs w:val="24"/>
+          <w:bdr w:val="none" w:sz="0" w:space="0" w:color="auto" w:frame="1"/>
+          <w:lang w:eastAsia="es-ES"/>
+          <w14:ligatures w14:val="none"/>
+        </w:rPr>
+        <w:t xml:space="preserve"> cambiamos a registro y volvemos abrir nos aparece el formulario del registro.</w:t>
       </w:r>
     </w:p>
     <w:p>
@@ -1343,10 +1589,48 @@
           <w:ilvl w:val="0"/>
           <w:numId w:val="3"/>
         </w:numPr>
-      </w:pPr>
-      <w:r>
-        <w:t>El cambio de contraseña de la página de settings</w:t>
-      </w:r>
+        <w:rPr>
+          <w:rFonts w:ascii="Calibri" w:eastAsia="Times New Roman" w:hAnsi="Calibri" w:cs="Calibri"/>
+          <w:strike/>
+          <w:color w:val="ED5C57"/>
+          <w:kern w:val="0"/>
+          <w:sz w:val="24"/>
+          <w:szCs w:val="24"/>
+          <w:bdr w:val="none" w:sz="0" w:space="0" w:color="auto" w:frame="1"/>
+          <w:lang w:eastAsia="es-ES"/>
+          <w14:ligatures w14:val="none"/>
+        </w:rPr>
+      </w:pPr>
+      <w:r>
+        <w:rPr>
+          <w:rFonts w:ascii="Calibri" w:eastAsia="Times New Roman" w:hAnsi="Calibri" w:cs="Calibri"/>
+          <w:strike/>
+          <w:color w:val="ED5C57"/>
+          <w:kern w:val="0"/>
+          <w:sz w:val="24"/>
+          <w:szCs w:val="24"/>
+          <w:bdr w:val="none" w:sz="0" w:space="0" w:color="auto" w:frame="1"/>
+          <w:lang w:eastAsia="es-ES"/>
+          <w14:ligatures w14:val="none"/>
+        </w:rPr>
+        <w:t xml:space="preserve">El cambio de contraseña de la página de </w:t>
+      </w:r>
+      <w:proofErr w:type="spellStart"/>
+      <w:r>
+        <w:rPr>
+          <w:rFonts w:ascii="Calibri" w:eastAsia="Times New Roman" w:hAnsi="Calibri" w:cs="Calibri"/>
+          <w:strike/>
+          <w:color w:val="ED5C57"/>
+          <w:kern w:val="0"/>
+          <w:sz w:val="24"/>
+          <w:szCs w:val="24"/>
+          <w:bdr w:val="none" w:sz="0" w:space="0" w:color="auto" w:frame="1"/>
+          <w:lang w:eastAsia="es-ES"/>
+          <w14:ligatures w14:val="none"/>
+        </w:rPr>
+        <w:t>settings</w:t>
+      </w:r>
+      <w:proofErr w:type="spellEnd"/>
     </w:p>
     <w:p>
       <w:pPr>
@@ -1372,7 +1656,35 @@
         </w:numPr>
       </w:pPr>
       <w:r>
-        <w:t>Presentacion y memoria</w:t>
+        <w:rPr>
+          <w:rFonts w:ascii="Calibri" w:eastAsia="Times New Roman" w:hAnsi="Calibri" w:cs="Calibri"/>
+          <w:strike/>
+          <w:color w:val="ED5C57"/>
+          <w:kern w:val="0"/>
+          <w:sz w:val="24"/>
+          <w:szCs w:val="24"/>
+          <w:bdr w:val="none" w:sz="0" w:space="0" w:color="auto" w:frame="1"/>
+          <w:lang w:eastAsia="es-ES"/>
+          <w14:ligatures w14:val="none"/>
+        </w:rPr>
+        <w:t>Presentación</w:t>
+      </w:r>
+      <w:r>
+        <w:rPr>
+          <w:rFonts w:ascii="Calibri" w:eastAsia="Times New Roman" w:hAnsi="Calibri" w:cs="Calibri"/>
+          <w:strike/>
+          <w:color w:val="ED5C57"/>
+          <w:kern w:val="0"/>
+          <w:sz w:val="24"/>
+          <w:szCs w:val="24"/>
+          <w:bdr w:val="none" w:sz="0" w:space="0" w:color="auto" w:frame="1"/>
+          <w:lang w:eastAsia="es-ES"/>
+          <w14:ligatures w14:val="none"/>
+        </w:rPr>
+        <w:t xml:space="preserve"> </w:t>
+      </w:r>
+      <w:r>
+        <w:t>y memoria</w:t>
       </w:r>
     </w:p>
     <w:p>
@@ -1382,14 +1694,58 @@
           <w:ilvl w:val="0"/>
           <w:numId w:val="3"/>
         </w:numPr>
-      </w:pPr>
-      <w:r>
+        <w:rPr>
+          <w:rFonts w:ascii="Calibri" w:eastAsia="Times New Roman" w:hAnsi="Calibri" w:cs="Calibri"/>
+          <w:strike/>
+          <w:color w:val="ED5C57"/>
+          <w:kern w:val="0"/>
+          <w:sz w:val="24"/>
+          <w:szCs w:val="24"/>
+          <w:bdr w:val="none" w:sz="0" w:space="0" w:color="auto" w:frame="1"/>
+          <w:lang w:eastAsia="es-ES"/>
+          <w14:ligatures w14:val="none"/>
+        </w:rPr>
+      </w:pPr>
+      <w:r>
+        <w:rPr>
+          <w:rFonts w:ascii="Calibri" w:eastAsia="Times New Roman" w:hAnsi="Calibri" w:cs="Calibri"/>
+          <w:strike/>
+          <w:color w:val="ED5C57"/>
+          <w:kern w:val="0"/>
+          <w:sz w:val="24"/>
+          <w:szCs w:val="24"/>
+          <w:bdr w:val="none" w:sz="0" w:space="0" w:color="auto" w:frame="1"/>
+          <w:lang w:eastAsia="es-ES"/>
+          <w14:ligatures w14:val="none"/>
+        </w:rPr>
         <w:t>Docker</w:t>
       </w:r>
       <w:r>
+        <w:rPr>
+          <w:rFonts w:ascii="Calibri" w:eastAsia="Times New Roman" w:hAnsi="Calibri" w:cs="Calibri"/>
+          <w:strike/>
+          <w:color w:val="ED5C57"/>
+          <w:kern w:val="0"/>
+          <w:sz w:val="24"/>
+          <w:szCs w:val="24"/>
+          <w:bdr w:val="none" w:sz="0" w:space="0" w:color="auto" w:frame="1"/>
+          <w:lang w:eastAsia="es-ES"/>
+          <w14:ligatures w14:val="none"/>
+        </w:rPr>
         <w:t xml:space="preserve"> (falta puli</w:t>
       </w:r>
       <w:r>
+        <w:rPr>
+          <w:rFonts w:ascii="Calibri" w:eastAsia="Times New Roman" w:hAnsi="Calibri" w:cs="Calibri"/>
+          <w:strike/>
+          <w:color w:val="ED5C57"/>
+          <w:kern w:val="0"/>
+          <w:sz w:val="24"/>
+          <w:szCs w:val="24"/>
+          <w:bdr w:val="none" w:sz="0" w:space="0" w:color="auto" w:frame="1"/>
+          <w:lang w:eastAsia="es-ES"/>
+          <w14:ligatures w14:val="none"/>
+        </w:rPr>
         <w:t>r lo de MySQL)</w:t>
       </w:r>
     </w:p>

</xml_diff>